<commit_message>
Big changes to Table 1
* Removed "yes - matched" column
* Replaced skipped with completed. The denominator should be 1,247
* For each of the yes, no, and don't know columns, made the denominator the number of times the item was completed.
</commit_message>
<xml_diff>
--- a/markdown/table_item_response_patterns.docx
+++ b/markdown/table_item_response_patterns.docx
@@ -78,17 +78,6 @@
     </w:p>
     <w:p>
       <w:pPr>
-        <w:pStyle w:val="SourceCode"/>
-      </w:pPr>
-      <w:r>
-        <w:rPr>
-          <w:rStyle w:val="VerbatimChar"/>
-        </w:rPr>
-        <w:t xml:space="preserve">## [1] "99,051 observations and 84 variables"</w:t>
-      </w:r>
-    </w:p>
-    <w:p>
-      <w:pPr>
         <w:pStyle w:val="FirstParagraph"/>
       </w:pPr>
       <w:r>
@@ -136,7 +125,7 @@
               <w:jc w:val="left"/>
             </w:pPr>
             <w:r>
-              <w:t xml:space="preserve">Skipped</w:t>
+              <w:t xml:space="preserve">Completed</w:t>
             </w:r>
           </w:p>
         </w:tc>
@@ -204,23 +193,6 @@
               <w:jc w:val="left"/>
             </w:pPr>
             <w:r>
-              <w:t xml:space="preserve">Yes - Matched</w:t>
-            </w:r>
-          </w:p>
-        </w:tc>
-        <w:tc>
-          <w:tcPr>
-            <w:tcBorders>
-              <w:bottom w:val="single"/>
-            </w:tcBorders>
-            <w:vAlign w:val="bottom"/>
-          </w:tcPr>
-          <w:p>
-            <w:pPr>
-              <w:pStyle w:val="Compact"/>
-              <w:jc w:val="left"/>
-            </w:pPr>
-            <w:r>
               <w:t xml:space="preserve">Yes - Only Yes</w:t>
             </w:r>
           </w:p>
@@ -289,17 +261,6 @@
             </w:r>
           </w:p>
         </w:tc>
-        <w:tc>
-          <w:p>
-            <w:pPr>
-              <w:pStyle w:val="Compact"/>
-              <w:jc w:val="left"/>
-            </w:pPr>
-            <w:r>
-              <w:t xml:space="preserve">N (%)</w:t>
-            </w:r>
-          </w:p>
-        </w:tc>
       </w:tr>
       <w:tr>
         <w:tc>
@@ -320,40 +281,40 @@
               <w:jc w:val="left"/>
             </w:pPr>
             <w:r>
-              <w:t xml:space="preserve">1 (0.1)</w:t>
-            </w:r>
-          </w:p>
-        </w:tc>
-        <w:tc>
-          <w:p>
-            <w:pPr>
-              <w:pStyle w:val="Compact"/>
-              <w:jc w:val="left"/>
-            </w:pPr>
-            <w:r>
-              <w:t xml:space="preserve">81 (6.5)</w:t>
-            </w:r>
-          </w:p>
-        </w:tc>
-        <w:tc>
-          <w:p>
-            <w:pPr>
-              <w:pStyle w:val="Compact"/>
-              <w:jc w:val="left"/>
-            </w:pPr>
-            <w:r>
-              <w:t xml:space="preserve">1117 (89.6)</w:t>
-            </w:r>
-          </w:p>
-        </w:tc>
-        <w:tc>
-          <w:p>
-            <w:pPr>
-              <w:pStyle w:val="Compact"/>
-              <w:jc w:val="left"/>
-            </w:pPr>
-            <w:r>
-              <w:t xml:space="preserve">48 (3.8)</w:t>
+              <w:t xml:space="preserve">1,246 (99.9%)</w:t>
+            </w:r>
+          </w:p>
+        </w:tc>
+        <w:tc>
+          <w:p>
+            <w:pPr>
+              <w:pStyle w:val="Compact"/>
+              <w:jc w:val="left"/>
+            </w:pPr>
+            <w:r>
+              <w:t xml:space="preserve">81 (6.5%)</w:t>
+            </w:r>
+          </w:p>
+        </w:tc>
+        <w:tc>
+          <w:p>
+            <w:pPr>
+              <w:pStyle w:val="Compact"/>
+              <w:jc w:val="left"/>
+            </w:pPr>
+            <w:r>
+              <w:t xml:space="preserve">1,117 (89.6%)</w:t>
+            </w:r>
+          </w:p>
+        </w:tc>
+        <w:tc>
+          <w:p>
+            <w:pPr>
+              <w:pStyle w:val="Compact"/>
+              <w:jc w:val="left"/>
+            </w:pPr>
+            <w:r>
+              <w:t xml:space="preserve">48 (3.9%)</w:t>
             </w:r>
           </w:p>
         </w:tc>
@@ -365,17 +326,6 @@
             </w:pPr>
             <w:r>
               <w:t xml:space="preserve">10 (12.3)</w:t>
-            </w:r>
-          </w:p>
-        </w:tc>
-        <w:tc>
-          <w:p>
-            <w:pPr>
-              <w:pStyle w:val="Compact"/>
-              <w:jc w:val="left"/>
-            </w:pPr>
-            <w:r>
-              <w:t xml:space="preserve">37 (45.7)</w:t>
             </w:r>
           </w:p>
         </w:tc>
@@ -399,51 +349,40 @@
               <w:jc w:val="left"/>
             </w:pPr>
             <w:r>
-              <w:t xml:space="preserve">100 (8.0)</w:t>
-            </w:r>
-          </w:p>
-        </w:tc>
-        <w:tc>
-          <w:p>
-            <w:pPr>
-              <w:pStyle w:val="Compact"/>
-              <w:jc w:val="left"/>
-            </w:pPr>
-            <w:r>
-              <w:t xml:space="preserve">6 (0.5)</w:t>
-            </w:r>
-          </w:p>
-        </w:tc>
-        <w:tc>
-          <w:p>
-            <w:pPr>
-              <w:pStyle w:val="Compact"/>
-              <w:jc w:val="left"/>
-            </w:pPr>
-            <w:r>
-              <w:t xml:space="preserve">1029 (82.5)</w:t>
-            </w:r>
-          </w:p>
-        </w:tc>
-        <w:tc>
-          <w:p>
-            <w:pPr>
-              <w:pStyle w:val="Compact"/>
-              <w:jc w:val="left"/>
-            </w:pPr>
-            <w:r>
-              <w:t xml:space="preserve">112 (9.0)</w:t>
-            </w:r>
-          </w:p>
-        </w:tc>
-        <w:tc>
-          <w:p>
-            <w:pPr>
-              <w:pStyle w:val="Compact"/>
-              <w:jc w:val="left"/>
-            </w:pPr>
-            <w:r>
-              <w:t xml:space="preserve">3 (50.0)</w:t>
+              <w:t xml:space="preserve">1,147 (92.0%)</w:t>
+            </w:r>
+          </w:p>
+        </w:tc>
+        <w:tc>
+          <w:p>
+            <w:pPr>
+              <w:pStyle w:val="Compact"/>
+              <w:jc w:val="left"/>
+            </w:pPr>
+            <w:r>
+              <w:t xml:space="preserve">6 (0.5%)</w:t>
+            </w:r>
+          </w:p>
+        </w:tc>
+        <w:tc>
+          <w:p>
+            <w:pPr>
+              <w:pStyle w:val="Compact"/>
+              <w:jc w:val="left"/>
+            </w:pPr>
+            <w:r>
+              <w:t xml:space="preserve">1,029 (89.7%)</w:t>
+            </w:r>
+          </w:p>
+        </w:tc>
+        <w:tc>
+          <w:p>
+            <w:pPr>
+              <w:pStyle w:val="Compact"/>
+              <w:jc w:val="left"/>
+            </w:pPr>
+            <w:r>
+              <w:t xml:space="preserve">112 (9.8%)</w:t>
             </w:r>
           </w:p>
         </w:tc>
@@ -478,40 +417,40 @@
               <w:jc w:val="left"/>
             </w:pPr>
             <w:r>
-              <w:t xml:space="preserve">97 (7.8)</w:t>
-            </w:r>
-          </w:p>
-        </w:tc>
-        <w:tc>
-          <w:p>
-            <w:pPr>
-              <w:pStyle w:val="Compact"/>
-              <w:jc w:val="left"/>
-            </w:pPr>
-            <w:r>
-              <w:t xml:space="preserve">42 (3.4)</w:t>
-            </w:r>
-          </w:p>
-        </w:tc>
-        <w:tc>
-          <w:p>
-            <w:pPr>
-              <w:pStyle w:val="Compact"/>
-              <w:jc w:val="left"/>
-            </w:pPr>
-            <w:r>
-              <w:t xml:space="preserve">1044 (83.7)</w:t>
-            </w:r>
-          </w:p>
-        </w:tc>
-        <w:tc>
-          <w:p>
-            <w:pPr>
-              <w:pStyle w:val="Compact"/>
-              <w:jc w:val="left"/>
-            </w:pPr>
-            <w:r>
-              <w:t xml:space="preserve">64 (5.1)</w:t>
+              <w:t xml:space="preserve">1,150 (92.2%)</w:t>
+            </w:r>
+          </w:p>
+        </w:tc>
+        <w:tc>
+          <w:p>
+            <w:pPr>
+              <w:pStyle w:val="Compact"/>
+              <w:jc w:val="left"/>
+            </w:pPr>
+            <w:r>
+              <w:t xml:space="preserve">42 (3.7%)</w:t>
+            </w:r>
+          </w:p>
+        </w:tc>
+        <w:tc>
+          <w:p>
+            <w:pPr>
+              <w:pStyle w:val="Compact"/>
+              <w:jc w:val="left"/>
+            </w:pPr>
+            <w:r>
+              <w:t xml:space="preserve">1,044 (90.8%)</w:t>
+            </w:r>
+          </w:p>
+        </w:tc>
+        <w:tc>
+          <w:p>
+            <w:pPr>
+              <w:pStyle w:val="Compact"/>
+              <w:jc w:val="left"/>
+            </w:pPr>
+            <w:r>
+              <w:t xml:space="preserve">64 (5.6%)</w:t>
             </w:r>
           </w:p>
         </w:tc>
@@ -523,17 +462,6 @@
             </w:pPr>
             <w:r>
               <w:t xml:space="preserve">11 (26.2)</w:t>
-            </w:r>
-          </w:p>
-        </w:tc>
-        <w:tc>
-          <w:p>
-            <w:pPr>
-              <w:pStyle w:val="Compact"/>
-              <w:jc w:val="left"/>
-            </w:pPr>
-            <w:r>
-              <w:t xml:space="preserve">8 (19.0)</w:t>
             </w:r>
           </w:p>
         </w:tc>
@@ -557,40 +485,40 @@
               <w:jc w:val="left"/>
             </w:pPr>
             <w:r>
-              <w:t xml:space="preserve">99 (7.9)</w:t>
-            </w:r>
-          </w:p>
-        </w:tc>
-        <w:tc>
-          <w:p>
-            <w:pPr>
-              <w:pStyle w:val="Compact"/>
-              <w:jc w:val="left"/>
-            </w:pPr>
-            <w:r>
-              <w:t xml:space="preserve">42 (3.4)</w:t>
-            </w:r>
-          </w:p>
-        </w:tc>
-        <w:tc>
-          <w:p>
-            <w:pPr>
-              <w:pStyle w:val="Compact"/>
-              <w:jc w:val="left"/>
-            </w:pPr>
-            <w:r>
-              <w:t xml:space="preserve">1034 (82.9)</w:t>
-            </w:r>
-          </w:p>
-        </w:tc>
-        <w:tc>
-          <w:p>
-            <w:pPr>
-              <w:pStyle w:val="Compact"/>
-              <w:jc w:val="left"/>
-            </w:pPr>
-            <w:r>
-              <w:t xml:space="preserve">72 (5.8)</w:t>
+              <w:t xml:space="preserve">1,148 (92.1%)</w:t>
+            </w:r>
+          </w:p>
+        </w:tc>
+        <w:tc>
+          <w:p>
+            <w:pPr>
+              <w:pStyle w:val="Compact"/>
+              <w:jc w:val="left"/>
+            </w:pPr>
+            <w:r>
+              <w:t xml:space="preserve">42 (3.7%)</w:t>
+            </w:r>
+          </w:p>
+        </w:tc>
+        <w:tc>
+          <w:p>
+            <w:pPr>
+              <w:pStyle w:val="Compact"/>
+              <w:jc w:val="left"/>
+            </w:pPr>
+            <w:r>
+              <w:t xml:space="preserve">1,034 (90.1%)</w:t>
+            </w:r>
+          </w:p>
+        </w:tc>
+        <w:tc>
+          <w:p>
+            <w:pPr>
+              <w:pStyle w:val="Compact"/>
+              <w:jc w:val="left"/>
+            </w:pPr>
+            <w:r>
+              <w:t xml:space="preserve">72 (6.3%)</w:t>
             </w:r>
           </w:p>
         </w:tc>
@@ -602,17 +530,6 @@
             </w:pPr>
             <w:r>
               <w:t xml:space="preserve">9 (21.4)</w:t>
-            </w:r>
-          </w:p>
-        </w:tc>
-        <w:tc>
-          <w:p>
-            <w:pPr>
-              <w:pStyle w:val="Compact"/>
-              <w:jc w:val="left"/>
-            </w:pPr>
-            <w:r>
-              <w:t xml:space="preserve">5 (11.9)</w:t>
             </w:r>
           </w:p>
         </w:tc>
@@ -636,40 +553,40 @@
               <w:jc w:val="left"/>
             </w:pPr>
             <w:r>
-              <w:t xml:space="preserve">184 (14.8)</w:t>
-            </w:r>
-          </w:p>
-        </w:tc>
-        <w:tc>
-          <w:p>
-            <w:pPr>
-              <w:pStyle w:val="Compact"/>
-              <w:jc w:val="left"/>
-            </w:pPr>
-            <w:r>
-              <w:t xml:space="preserve">9 (0.7)</w:t>
-            </w:r>
-          </w:p>
-        </w:tc>
-        <w:tc>
-          <w:p>
-            <w:pPr>
-              <w:pStyle w:val="Compact"/>
-              <w:jc w:val="left"/>
-            </w:pPr>
-            <w:r>
-              <w:t xml:space="preserve">995 (79.8)</w:t>
-            </w:r>
-          </w:p>
-        </w:tc>
-        <w:tc>
-          <w:p>
-            <w:pPr>
-              <w:pStyle w:val="Compact"/>
-              <w:jc w:val="left"/>
-            </w:pPr>
-            <w:r>
-              <w:t xml:space="preserve">59 (4.7)</w:t>
+              <w:t xml:space="preserve">1,063 (85.2%)</w:t>
+            </w:r>
+          </w:p>
+        </w:tc>
+        <w:tc>
+          <w:p>
+            <w:pPr>
+              <w:pStyle w:val="Compact"/>
+              <w:jc w:val="left"/>
+            </w:pPr>
+            <w:r>
+              <w:t xml:space="preserve">9 (0.8%)</w:t>
+            </w:r>
+          </w:p>
+        </w:tc>
+        <w:tc>
+          <w:p>
+            <w:pPr>
+              <w:pStyle w:val="Compact"/>
+              <w:jc w:val="left"/>
+            </w:pPr>
+            <w:r>
+              <w:t xml:space="preserve">995 (93.6%)</w:t>
+            </w:r>
+          </w:p>
+        </w:tc>
+        <w:tc>
+          <w:p>
+            <w:pPr>
+              <w:pStyle w:val="Compact"/>
+              <w:jc w:val="left"/>
+            </w:pPr>
+            <w:r>
+              <w:t xml:space="preserve">59 (5.6%)</w:t>
             </w:r>
           </w:p>
         </w:tc>
@@ -681,17 +598,6 @@
             </w:pPr>
             <w:r>
               <w:t xml:space="preserve">1 (11.1)</w:t>
-            </w:r>
-          </w:p>
-        </w:tc>
-        <w:tc>
-          <w:p>
-            <w:pPr>
-              <w:pStyle w:val="Compact"/>
-              <w:jc w:val="left"/>
-            </w:pPr>
-            <w:r>
-              <w:t xml:space="preserve">3 (33.3)</w:t>
             </w:r>
           </w:p>
         </w:tc>
@@ -715,40 +621,40 @@
               <w:jc w:val="left"/>
             </w:pPr>
             <w:r>
-              <w:t xml:space="preserve">566 (45.4)</w:t>
-            </w:r>
-          </w:p>
-        </w:tc>
-        <w:tc>
-          <w:p>
-            <w:pPr>
-              <w:pStyle w:val="Compact"/>
-              <w:jc w:val="left"/>
-            </w:pPr>
-            <w:r>
-              <w:t xml:space="preserve">22 (1.8)</w:t>
-            </w:r>
-          </w:p>
-        </w:tc>
-        <w:tc>
-          <w:p>
-            <w:pPr>
-              <w:pStyle w:val="Compact"/>
-              <w:jc w:val="left"/>
-            </w:pPr>
-            <w:r>
-              <w:t xml:space="preserve">563 (45.1)</w:t>
-            </w:r>
-          </w:p>
-        </w:tc>
-        <w:tc>
-          <w:p>
-            <w:pPr>
-              <w:pStyle w:val="Compact"/>
-              <w:jc w:val="left"/>
-            </w:pPr>
-            <w:r>
-              <w:t xml:space="preserve">96 (7.7)</w:t>
+              <w:t xml:space="preserve">681 (54.6%)</w:t>
+            </w:r>
+          </w:p>
+        </w:tc>
+        <w:tc>
+          <w:p>
+            <w:pPr>
+              <w:pStyle w:val="Compact"/>
+              <w:jc w:val="left"/>
+            </w:pPr>
+            <w:r>
+              <w:t xml:space="preserve">22 (3.2%)</w:t>
+            </w:r>
+          </w:p>
+        </w:tc>
+        <w:tc>
+          <w:p>
+            <w:pPr>
+              <w:pStyle w:val="Compact"/>
+              <w:jc w:val="left"/>
+            </w:pPr>
+            <w:r>
+              <w:t xml:space="preserve">563 (82.7%)</w:t>
+            </w:r>
+          </w:p>
+        </w:tc>
+        <w:tc>
+          <w:p>
+            <w:pPr>
+              <w:pStyle w:val="Compact"/>
+              <w:jc w:val="left"/>
+            </w:pPr>
+            <w:r>
+              <w:t xml:space="preserve">96 (14.1%)</w:t>
             </w:r>
           </w:p>
         </w:tc>
@@ -760,17 +666,6 @@
             </w:pPr>
             <w:r>
               <w:t xml:space="preserve">5 (22.7)</w:t>
-            </w:r>
-          </w:p>
-        </w:tc>
-        <w:tc>
-          <w:p>
-            <w:pPr>
-              <w:pStyle w:val="Compact"/>
-              <w:jc w:val="left"/>
-            </w:pPr>
-            <w:r>
-              <w:t xml:space="preserve">2 (9.1)</w:t>
             </w:r>
           </w:p>
         </w:tc>
@@ -794,51 +689,40 @@
               <w:jc w:val="left"/>
             </w:pPr>
             <w:r>
-              <w:t xml:space="preserve">570 (45.7)</w:t>
-            </w:r>
-          </w:p>
-        </w:tc>
-        <w:tc>
-          <w:p>
-            <w:pPr>
-              <w:pStyle w:val="Compact"/>
-              <w:jc w:val="left"/>
-            </w:pPr>
-            <w:r>
-              <w:t xml:space="preserve">11 (0.9)</w:t>
-            </w:r>
-          </w:p>
-        </w:tc>
-        <w:tc>
-          <w:p>
-            <w:pPr>
-              <w:pStyle w:val="Compact"/>
-              <w:jc w:val="left"/>
-            </w:pPr>
-            <w:r>
-              <w:t xml:space="preserve">571 (45.8)</w:t>
-            </w:r>
-          </w:p>
-        </w:tc>
-        <w:tc>
-          <w:p>
-            <w:pPr>
-              <w:pStyle w:val="Compact"/>
-              <w:jc w:val="left"/>
-            </w:pPr>
-            <w:r>
-              <w:t xml:space="preserve">95 (7.6)</w:t>
-            </w:r>
-          </w:p>
-        </w:tc>
-        <w:tc>
-          <w:p>
-            <w:pPr>
-              <w:pStyle w:val="Compact"/>
-              <w:jc w:val="left"/>
-            </w:pPr>
-            <w:r>
-              <w:t xml:space="preserve">2 (18.2)</w:t>
+              <w:t xml:space="preserve">677 (54.3%)</w:t>
+            </w:r>
+          </w:p>
+        </w:tc>
+        <w:tc>
+          <w:p>
+            <w:pPr>
+              <w:pStyle w:val="Compact"/>
+              <w:jc w:val="left"/>
+            </w:pPr>
+            <w:r>
+              <w:t xml:space="preserve">11 (1.6%)</w:t>
+            </w:r>
+          </w:p>
+        </w:tc>
+        <w:tc>
+          <w:p>
+            <w:pPr>
+              <w:pStyle w:val="Compact"/>
+              <w:jc w:val="left"/>
+            </w:pPr>
+            <w:r>
+              <w:t xml:space="preserve">571 (84.3%)</w:t>
+            </w:r>
+          </w:p>
+        </w:tc>
+        <w:tc>
+          <w:p>
+            <w:pPr>
+              <w:pStyle w:val="Compact"/>
+              <w:jc w:val="left"/>
+            </w:pPr>
+            <w:r>
+              <w:t xml:space="preserve">95 (14.0%)</w:t>
             </w:r>
           </w:p>
         </w:tc>
@@ -873,40 +757,40 @@
               <w:jc w:val="left"/>
             </w:pPr>
             <w:r>
-              <w:t xml:space="preserve">570 (45.7)</w:t>
-            </w:r>
-          </w:p>
-        </w:tc>
-        <w:tc>
-          <w:p>
-            <w:pPr>
-              <w:pStyle w:val="Compact"/>
-              <w:jc w:val="left"/>
-            </w:pPr>
-            <w:r>
-              <w:t xml:space="preserve">19 (1.5)</w:t>
-            </w:r>
-          </w:p>
-        </w:tc>
-        <w:tc>
-          <w:p>
-            <w:pPr>
-              <w:pStyle w:val="Compact"/>
-              <w:jc w:val="left"/>
-            </w:pPr>
-            <w:r>
-              <w:t xml:space="preserve">561 (45.0)</w:t>
-            </w:r>
-          </w:p>
-        </w:tc>
-        <w:tc>
-          <w:p>
-            <w:pPr>
-              <w:pStyle w:val="Compact"/>
-              <w:jc w:val="left"/>
-            </w:pPr>
-            <w:r>
-              <w:t xml:space="preserve">97 (7.8)</w:t>
+              <w:t xml:space="preserve">677 (54.3%)</w:t>
+            </w:r>
+          </w:p>
+        </w:tc>
+        <w:tc>
+          <w:p>
+            <w:pPr>
+              <w:pStyle w:val="Compact"/>
+              <w:jc w:val="left"/>
+            </w:pPr>
+            <w:r>
+              <w:t xml:space="preserve">19 (2.8%)</w:t>
+            </w:r>
+          </w:p>
+        </w:tc>
+        <w:tc>
+          <w:p>
+            <w:pPr>
+              <w:pStyle w:val="Compact"/>
+              <w:jc w:val="left"/>
+            </w:pPr>
+            <w:r>
+              <w:t xml:space="preserve">561 (82.9%)</w:t>
+            </w:r>
+          </w:p>
+        </w:tc>
+        <w:tc>
+          <w:p>
+            <w:pPr>
+              <w:pStyle w:val="Compact"/>
+              <w:jc w:val="left"/>
+            </w:pPr>
+            <w:r>
+              <w:t xml:space="preserve">97 (14.3%)</w:t>
             </w:r>
           </w:p>
         </w:tc>
@@ -918,17 +802,6 @@
             </w:pPr>
             <w:r>
               <w:t xml:space="preserve">3 (15.8)</w:t>
-            </w:r>
-          </w:p>
-        </w:tc>
-        <w:tc>
-          <w:p>
-            <w:pPr>
-              <w:pStyle w:val="Compact"/>
-              <w:jc w:val="left"/>
-            </w:pPr>
-            <w:r>
-              <w:t xml:space="preserve">4 (21.1)</w:t>
             </w:r>
           </w:p>
         </w:tc>
@@ -952,40 +825,40 @@
               <w:jc w:val="left"/>
             </w:pPr>
             <w:r>
-              <w:t xml:space="preserve">570 (45.7)</w:t>
-            </w:r>
-          </w:p>
-        </w:tc>
-        <w:tc>
-          <w:p>
-            <w:pPr>
-              <w:pStyle w:val="Compact"/>
-              <w:jc w:val="left"/>
-            </w:pPr>
-            <w:r>
-              <w:t xml:space="preserve">11 (0.9)</w:t>
-            </w:r>
-          </w:p>
-        </w:tc>
-        <w:tc>
-          <w:p>
-            <w:pPr>
-              <w:pStyle w:val="Compact"/>
-              <w:jc w:val="left"/>
-            </w:pPr>
-            <w:r>
-              <w:t xml:space="preserve">568 (45.5)</w:t>
-            </w:r>
-          </w:p>
-        </w:tc>
-        <w:tc>
-          <w:p>
-            <w:pPr>
-              <w:pStyle w:val="Compact"/>
-              <w:jc w:val="left"/>
-            </w:pPr>
-            <w:r>
-              <w:t xml:space="preserve">98 (7.9)</w:t>
+              <w:t xml:space="preserve">677 (54.3%)</w:t>
+            </w:r>
+          </w:p>
+        </w:tc>
+        <w:tc>
+          <w:p>
+            <w:pPr>
+              <w:pStyle w:val="Compact"/>
+              <w:jc w:val="left"/>
+            </w:pPr>
+            <w:r>
+              <w:t xml:space="preserve">11 (1.6%)</w:t>
+            </w:r>
+          </w:p>
+        </w:tc>
+        <w:tc>
+          <w:p>
+            <w:pPr>
+              <w:pStyle w:val="Compact"/>
+              <w:jc w:val="left"/>
+            </w:pPr>
+            <w:r>
+              <w:t xml:space="preserve">568 (83.9%)</w:t>
+            </w:r>
+          </w:p>
+        </w:tc>
+        <w:tc>
+          <w:p>
+            <w:pPr>
+              <w:pStyle w:val="Compact"/>
+              <w:jc w:val="left"/>
+            </w:pPr>
+            <w:r>
+              <w:t xml:space="preserve">98 (14.5%)</w:t>
             </w:r>
           </w:p>
         </w:tc>
@@ -997,17 +870,6 @@
             </w:pPr>
             <w:r>
               <w:t xml:space="preserve">2 (18.2)</w:t>
-            </w:r>
-          </w:p>
-        </w:tc>
-        <w:tc>
-          <w:p>
-            <w:pPr>
-              <w:pStyle w:val="Compact"/>
-              <w:jc w:val="left"/>
-            </w:pPr>
-            <w:r>
-              <w:t xml:space="preserve">0 (0.0)</w:t>
             </w:r>
           </w:p>
         </w:tc>
@@ -1031,40 +893,40 @@
               <w:jc w:val="left"/>
             </w:pPr>
             <w:r>
-              <w:t xml:space="preserve">570 (45.7)</w:t>
-            </w:r>
-          </w:p>
-        </w:tc>
-        <w:tc>
-          <w:p>
-            <w:pPr>
-              <w:pStyle w:val="Compact"/>
-              <w:jc w:val="left"/>
-            </w:pPr>
-            <w:r>
-              <w:t xml:space="preserve">10 (0.8)</w:t>
-            </w:r>
-          </w:p>
-        </w:tc>
-        <w:tc>
-          <w:p>
-            <w:pPr>
-              <w:pStyle w:val="Compact"/>
-              <w:jc w:val="left"/>
-            </w:pPr>
-            <w:r>
-              <w:t xml:space="preserve">573 (46.0)</w:t>
-            </w:r>
-          </w:p>
-        </w:tc>
-        <w:tc>
-          <w:p>
-            <w:pPr>
-              <w:pStyle w:val="Compact"/>
-              <w:jc w:val="left"/>
-            </w:pPr>
-            <w:r>
-              <w:t xml:space="preserve">94 (7.5)</w:t>
+              <w:t xml:space="preserve">677 (54.3%)</w:t>
+            </w:r>
+          </w:p>
+        </w:tc>
+        <w:tc>
+          <w:p>
+            <w:pPr>
+              <w:pStyle w:val="Compact"/>
+              <w:jc w:val="left"/>
+            </w:pPr>
+            <w:r>
+              <w:t xml:space="preserve">10 (1.5%)</w:t>
+            </w:r>
+          </w:p>
+        </w:tc>
+        <w:tc>
+          <w:p>
+            <w:pPr>
+              <w:pStyle w:val="Compact"/>
+              <w:jc w:val="left"/>
+            </w:pPr>
+            <w:r>
+              <w:t xml:space="preserve">573 (84.6%)</w:t>
+            </w:r>
+          </w:p>
+        </w:tc>
+        <w:tc>
+          <w:p>
+            <w:pPr>
+              <w:pStyle w:val="Compact"/>
+              <w:jc w:val="left"/>
+            </w:pPr>
+            <w:r>
+              <w:t xml:space="preserve">94 (13.9%)</w:t>
             </w:r>
           </w:p>
         </w:tc>
@@ -1076,17 +938,6 @@
             </w:pPr>
             <w:r>
               <w:t xml:space="preserve">2 (20.0)</w:t>
-            </w:r>
-          </w:p>
-        </w:tc>
-        <w:tc>
-          <w:p>
-            <w:pPr>
-              <w:pStyle w:val="Compact"/>
-              <w:jc w:val="left"/>
-            </w:pPr>
-            <w:r>
-              <w:t xml:space="preserve">1 (10.0)</w:t>
             </w:r>
           </w:p>
         </w:tc>
@@ -1110,51 +961,40 @@
               <w:jc w:val="left"/>
             </w:pPr>
             <w:r>
-              <w:t xml:space="preserve">570 (45.7)</w:t>
-            </w:r>
-          </w:p>
-        </w:tc>
-        <w:tc>
-          <w:p>
-            <w:pPr>
-              <w:pStyle w:val="Compact"/>
-              <w:jc w:val="left"/>
-            </w:pPr>
-            <w:r>
-              <w:t xml:space="preserve">3 (0.2)</w:t>
-            </w:r>
-          </w:p>
-        </w:tc>
-        <w:tc>
-          <w:p>
-            <w:pPr>
-              <w:pStyle w:val="Compact"/>
-              <w:jc w:val="left"/>
-            </w:pPr>
-            <w:r>
-              <w:t xml:space="preserve">579 (46.4)</w:t>
-            </w:r>
-          </w:p>
-        </w:tc>
-        <w:tc>
-          <w:p>
-            <w:pPr>
-              <w:pStyle w:val="Compact"/>
-              <w:jc w:val="left"/>
-            </w:pPr>
-            <w:r>
-              <w:t xml:space="preserve">95 (7.6)</w:t>
-            </w:r>
-          </w:p>
-        </w:tc>
-        <w:tc>
-          <w:p>
-            <w:pPr>
-              <w:pStyle w:val="Compact"/>
-              <w:jc w:val="left"/>
-            </w:pPr>
-            <w:r>
-              <w:t xml:space="preserve">0 (0.0)</w:t>
+              <w:t xml:space="preserve">677 (54.3%)</w:t>
+            </w:r>
+          </w:p>
+        </w:tc>
+        <w:tc>
+          <w:p>
+            <w:pPr>
+              <w:pStyle w:val="Compact"/>
+              <w:jc w:val="left"/>
+            </w:pPr>
+            <w:r>
+              <w:t xml:space="preserve">3 (0.4%)</w:t>
+            </w:r>
+          </w:p>
+        </w:tc>
+        <w:tc>
+          <w:p>
+            <w:pPr>
+              <w:pStyle w:val="Compact"/>
+              <w:jc w:val="left"/>
+            </w:pPr>
+            <w:r>
+              <w:t xml:space="preserve">579 (85.5%)</w:t>
+            </w:r>
+          </w:p>
+        </w:tc>
+        <w:tc>
+          <w:p>
+            <w:pPr>
+              <w:pStyle w:val="Compact"/>
+              <w:jc w:val="left"/>
+            </w:pPr>
+            <w:r>
+              <w:t xml:space="preserve">95 (14.0%)</w:t>
             </w:r>
           </w:p>
         </w:tc>
@@ -1189,40 +1029,40 @@
               <w:jc w:val="left"/>
             </w:pPr>
             <w:r>
-              <w:t xml:space="preserve">570 (45.7)</w:t>
-            </w:r>
-          </w:p>
-        </w:tc>
-        <w:tc>
-          <w:p>
-            <w:pPr>
-              <w:pStyle w:val="Compact"/>
-              <w:jc w:val="left"/>
-            </w:pPr>
-            <w:r>
-              <w:t xml:space="preserve">4 (0.3)</w:t>
-            </w:r>
-          </w:p>
-        </w:tc>
-        <w:tc>
-          <w:p>
-            <w:pPr>
-              <w:pStyle w:val="Compact"/>
-              <w:jc w:val="left"/>
-            </w:pPr>
-            <w:r>
-              <w:t xml:space="preserve">578 (46.4)</w:t>
-            </w:r>
-          </w:p>
-        </w:tc>
-        <w:tc>
-          <w:p>
-            <w:pPr>
-              <w:pStyle w:val="Compact"/>
-              <w:jc w:val="left"/>
-            </w:pPr>
-            <w:r>
-              <w:t xml:space="preserve">95 (7.6)</w:t>
+              <w:t xml:space="preserve">677 (54.3%)</w:t>
+            </w:r>
+          </w:p>
+        </w:tc>
+        <w:tc>
+          <w:p>
+            <w:pPr>
+              <w:pStyle w:val="Compact"/>
+              <w:jc w:val="left"/>
+            </w:pPr>
+            <w:r>
+              <w:t xml:space="preserve">4 (0.6%)</w:t>
+            </w:r>
+          </w:p>
+        </w:tc>
+        <w:tc>
+          <w:p>
+            <w:pPr>
+              <w:pStyle w:val="Compact"/>
+              <w:jc w:val="left"/>
+            </w:pPr>
+            <w:r>
+              <w:t xml:space="preserve">578 (85.4%)</w:t>
+            </w:r>
+          </w:p>
+        </w:tc>
+        <w:tc>
+          <w:p>
+            <w:pPr>
+              <w:pStyle w:val="Compact"/>
+              <w:jc w:val="left"/>
+            </w:pPr>
+            <w:r>
+              <w:t xml:space="preserve">95 (14.0%)</w:t>
             </w:r>
           </w:p>
         </w:tc>
@@ -1234,17 +1074,6 @@
             </w:pPr>
             <w:r>
               <w:t xml:space="preserve">0 (0.0)</w:t>
-            </w:r>
-          </w:p>
-        </w:tc>
-        <w:tc>
-          <w:p>
-            <w:pPr>
-              <w:pStyle w:val="Compact"/>
-              <w:jc w:val="left"/>
-            </w:pPr>
-            <w:r>
-              <w:t xml:space="preserve">1 (25.0)</w:t>
             </w:r>
           </w:p>
         </w:tc>
@@ -1268,51 +1097,40 @@
               <w:jc w:val="left"/>
             </w:pPr>
             <w:r>
-              <w:t xml:space="preserve">570 (45.7)</w:t>
-            </w:r>
-          </w:p>
-        </w:tc>
-        <w:tc>
-          <w:p>
-            <w:pPr>
-              <w:pStyle w:val="Compact"/>
-              <w:jc w:val="left"/>
-            </w:pPr>
-            <w:r>
-              <w:t xml:space="preserve">3 (0.2)</w:t>
-            </w:r>
-          </w:p>
-        </w:tc>
-        <w:tc>
-          <w:p>
-            <w:pPr>
-              <w:pStyle w:val="Compact"/>
-              <w:jc w:val="left"/>
-            </w:pPr>
-            <w:r>
-              <w:t xml:space="preserve">582 (46.7)</w:t>
-            </w:r>
-          </w:p>
-        </w:tc>
-        <w:tc>
-          <w:p>
-            <w:pPr>
-              <w:pStyle w:val="Compact"/>
-              <w:jc w:val="left"/>
-            </w:pPr>
-            <w:r>
-              <w:t xml:space="preserve">92 (7.4)</w:t>
-            </w:r>
-          </w:p>
-        </w:tc>
-        <w:tc>
-          <w:p>
-            <w:pPr>
-              <w:pStyle w:val="Compact"/>
-              <w:jc w:val="left"/>
-            </w:pPr>
-            <w:r>
-              <w:t xml:space="preserve">0 (0.0)</w:t>
+              <w:t xml:space="preserve">677 (54.3%)</w:t>
+            </w:r>
+          </w:p>
+        </w:tc>
+        <w:tc>
+          <w:p>
+            <w:pPr>
+              <w:pStyle w:val="Compact"/>
+              <w:jc w:val="left"/>
+            </w:pPr>
+            <w:r>
+              <w:t xml:space="preserve">3 (0.4%)</w:t>
+            </w:r>
+          </w:p>
+        </w:tc>
+        <w:tc>
+          <w:p>
+            <w:pPr>
+              <w:pStyle w:val="Compact"/>
+              <w:jc w:val="left"/>
+            </w:pPr>
+            <w:r>
+              <w:t xml:space="preserve">582 (86.0%)</w:t>
+            </w:r>
+          </w:p>
+        </w:tc>
+        <w:tc>
+          <w:p>
+            <w:pPr>
+              <w:pStyle w:val="Compact"/>
+              <w:jc w:val="left"/>
+            </w:pPr>
+            <w:r>
+              <w:t xml:space="preserve">92 (13.6%)</w:t>
             </w:r>
           </w:p>
         </w:tc>
@@ -1347,51 +1165,40 @@
               <w:jc w:val="left"/>
             </w:pPr>
             <w:r>
-              <w:t xml:space="preserve">570 (45.7)</w:t>
-            </w:r>
-          </w:p>
-        </w:tc>
-        <w:tc>
-          <w:p>
-            <w:pPr>
-              <w:pStyle w:val="Compact"/>
-              <w:jc w:val="left"/>
-            </w:pPr>
-            <w:r>
-              <w:t xml:space="preserve">2 (0.2)</w:t>
-            </w:r>
-          </w:p>
-        </w:tc>
-        <w:tc>
-          <w:p>
-            <w:pPr>
-              <w:pStyle w:val="Compact"/>
-              <w:jc w:val="left"/>
-            </w:pPr>
-            <w:r>
-              <w:t xml:space="preserve">572 (45.9)</w:t>
-            </w:r>
-          </w:p>
-        </w:tc>
-        <w:tc>
-          <w:p>
-            <w:pPr>
-              <w:pStyle w:val="Compact"/>
-              <w:jc w:val="left"/>
-            </w:pPr>
-            <w:r>
-              <w:t xml:space="preserve">103 (8.3)</w:t>
-            </w:r>
-          </w:p>
-        </w:tc>
-        <w:tc>
-          <w:p>
-            <w:pPr>
-              <w:pStyle w:val="Compact"/>
-              <w:jc w:val="left"/>
-            </w:pPr>
-            <w:r>
-              <w:t xml:space="preserve">0 (0.0)</w:t>
+              <w:t xml:space="preserve">677 (54.3%)</w:t>
+            </w:r>
+          </w:p>
+        </w:tc>
+        <w:tc>
+          <w:p>
+            <w:pPr>
+              <w:pStyle w:val="Compact"/>
+              <w:jc w:val="left"/>
+            </w:pPr>
+            <w:r>
+              <w:t xml:space="preserve">2 (0.3%)</w:t>
+            </w:r>
+          </w:p>
+        </w:tc>
+        <w:tc>
+          <w:p>
+            <w:pPr>
+              <w:pStyle w:val="Compact"/>
+              <w:jc w:val="left"/>
+            </w:pPr>
+            <w:r>
+              <w:t xml:space="preserve">572 (84.5%)</w:t>
+            </w:r>
+          </w:p>
+        </w:tc>
+        <w:tc>
+          <w:p>
+            <w:pPr>
+              <w:pStyle w:val="Compact"/>
+              <w:jc w:val="left"/>
+            </w:pPr>
+            <w:r>
+              <w:t xml:space="preserve">103 (15.2%)</w:t>
             </w:r>
           </w:p>
         </w:tc>
@@ -1426,40 +1233,40 @@
               <w:jc w:val="left"/>
             </w:pPr>
             <w:r>
-              <w:t xml:space="preserve">573 (46.0)</w:t>
-            </w:r>
-          </w:p>
-        </w:tc>
-        <w:tc>
-          <w:p>
-            <w:pPr>
-              <w:pStyle w:val="Compact"/>
-              <w:jc w:val="left"/>
-            </w:pPr>
-            <w:r>
-              <w:t xml:space="preserve">5 (0.4)</w:t>
-            </w:r>
-          </w:p>
-        </w:tc>
-        <w:tc>
-          <w:p>
-            <w:pPr>
-              <w:pStyle w:val="Compact"/>
-              <w:jc w:val="left"/>
-            </w:pPr>
-            <w:r>
-              <w:t xml:space="preserve">569 (45.6)</w:t>
-            </w:r>
-          </w:p>
-        </w:tc>
-        <w:tc>
-          <w:p>
-            <w:pPr>
-              <w:pStyle w:val="Compact"/>
-              <w:jc w:val="left"/>
-            </w:pPr>
-            <w:r>
-              <w:t xml:space="preserve">100 (8.0)</w:t>
+              <w:t xml:space="preserve">674 (54.0%)</w:t>
+            </w:r>
+          </w:p>
+        </w:tc>
+        <w:tc>
+          <w:p>
+            <w:pPr>
+              <w:pStyle w:val="Compact"/>
+              <w:jc w:val="left"/>
+            </w:pPr>
+            <w:r>
+              <w:t xml:space="preserve">5 (0.7%)</w:t>
+            </w:r>
+          </w:p>
+        </w:tc>
+        <w:tc>
+          <w:p>
+            <w:pPr>
+              <w:pStyle w:val="Compact"/>
+              <w:jc w:val="left"/>
+            </w:pPr>
+            <w:r>
+              <w:t xml:space="preserve">569 (84.4%)</w:t>
+            </w:r>
+          </w:p>
+        </w:tc>
+        <w:tc>
+          <w:p>
+            <w:pPr>
+              <w:pStyle w:val="Compact"/>
+              <w:jc w:val="left"/>
+            </w:pPr>
+            <w:r>
+              <w:t xml:space="preserve">100 (14.8%)</w:t>
             </w:r>
           </w:p>
         </w:tc>
@@ -1471,17 +1278,6 @@
             </w:pPr>
             <w:r>
               <w:t xml:space="preserve">1 (20.0)</w:t>
-            </w:r>
-          </w:p>
-        </w:tc>
-        <w:tc>
-          <w:p>
-            <w:pPr>
-              <w:pStyle w:val="Compact"/>
-              <w:jc w:val="left"/>
-            </w:pPr>
-            <w:r>
-              <w:t xml:space="preserve">0 (0.0)</w:t>
             </w:r>
           </w:p>
         </w:tc>
@@ -1505,40 +1301,40 @@
               <w:jc w:val="left"/>
             </w:pPr>
             <w:r>
-              <w:t xml:space="preserve">573 (46.0)</w:t>
-            </w:r>
-          </w:p>
-        </w:tc>
-        <w:tc>
-          <w:p>
-            <w:pPr>
-              <w:pStyle w:val="Compact"/>
-              <w:jc w:val="left"/>
-            </w:pPr>
-            <w:r>
-              <w:t xml:space="preserve">2 (0.2)</w:t>
-            </w:r>
-          </w:p>
-        </w:tc>
-        <w:tc>
-          <w:p>
-            <w:pPr>
-              <w:pStyle w:val="Compact"/>
-              <w:jc w:val="left"/>
-            </w:pPr>
-            <w:r>
-              <w:t xml:space="preserve">566 (45.4)</w:t>
-            </w:r>
-          </w:p>
-        </w:tc>
-        <w:tc>
-          <w:p>
-            <w:pPr>
-              <w:pStyle w:val="Compact"/>
-              <w:jc w:val="left"/>
-            </w:pPr>
-            <w:r>
-              <w:t xml:space="preserve">42 (3.4)</w:t>
+              <w:t xml:space="preserve">674 (54.0%)</w:t>
+            </w:r>
+          </w:p>
+        </w:tc>
+        <w:tc>
+          <w:p>
+            <w:pPr>
+              <w:pStyle w:val="Compact"/>
+              <w:jc w:val="left"/>
+            </w:pPr>
+            <w:r>
+              <w:t xml:space="preserve">2 (0.3%)</w:t>
+            </w:r>
+          </w:p>
+        </w:tc>
+        <w:tc>
+          <w:p>
+            <w:pPr>
+              <w:pStyle w:val="Compact"/>
+              <w:jc w:val="left"/>
+            </w:pPr>
+            <w:r>
+              <w:t xml:space="preserve">566 (84.0%)</w:t>
+            </w:r>
+          </w:p>
+        </w:tc>
+        <w:tc>
+          <w:p>
+            <w:pPr>
+              <w:pStyle w:val="Compact"/>
+              <w:jc w:val="left"/>
+            </w:pPr>
+            <w:r>
+              <w:t xml:space="preserve">42 (6.2%)</w:t>
             </w:r>
           </w:p>
         </w:tc>
@@ -1550,17 +1346,6 @@
             </w:pPr>
             <w:r>
               <w:t xml:space="preserve">0 (0.0)</w:t>
-            </w:r>
-          </w:p>
-        </w:tc>
-        <w:tc>
-          <w:p>
-            <w:pPr>
-              <w:pStyle w:val="Compact"/>
-              <w:jc w:val="left"/>
-            </w:pPr>
-            <w:r>
-              <w:t xml:space="preserve">2 (100.0)</w:t>
             </w:r>
           </w:p>
         </w:tc>
@@ -1584,40 +1369,40 @@
               <w:jc w:val="left"/>
             </w:pPr>
             <w:r>
-              <w:t xml:space="preserve">537 (43.1)</w:t>
-            </w:r>
-          </w:p>
-        </w:tc>
-        <w:tc>
-          <w:p>
-            <w:pPr>
-              <w:pStyle w:val="Compact"/>
-              <w:jc w:val="left"/>
-            </w:pPr>
-            <w:r>
-              <w:t xml:space="preserve">25 (2.0)</w:t>
-            </w:r>
-          </w:p>
-        </w:tc>
-        <w:tc>
-          <w:p>
-            <w:pPr>
-              <w:pStyle w:val="Compact"/>
-              <w:jc w:val="left"/>
-            </w:pPr>
-            <w:r>
-              <w:t xml:space="preserve">641 (51.4)</w:t>
-            </w:r>
-          </w:p>
-        </w:tc>
-        <w:tc>
-          <w:p>
-            <w:pPr>
-              <w:pStyle w:val="Compact"/>
-              <w:jc w:val="left"/>
-            </w:pPr>
-            <w:r>
-              <w:t xml:space="preserve">44 (3.5)</w:t>
+              <w:t xml:space="preserve">710 (56.9%)</w:t>
+            </w:r>
+          </w:p>
+        </w:tc>
+        <w:tc>
+          <w:p>
+            <w:pPr>
+              <w:pStyle w:val="Compact"/>
+              <w:jc w:val="left"/>
+            </w:pPr>
+            <w:r>
+              <w:t xml:space="preserve">25 (3.5%)</w:t>
+            </w:r>
+          </w:p>
+        </w:tc>
+        <w:tc>
+          <w:p>
+            <w:pPr>
+              <w:pStyle w:val="Compact"/>
+              <w:jc w:val="left"/>
+            </w:pPr>
+            <w:r>
+              <w:t xml:space="preserve">641 (90.3%)</w:t>
+            </w:r>
+          </w:p>
+        </w:tc>
+        <w:tc>
+          <w:p>
+            <w:pPr>
+              <w:pStyle w:val="Compact"/>
+              <w:jc w:val="left"/>
+            </w:pPr>
+            <w:r>
+              <w:t xml:space="preserve">44 (6.2%)</w:t>
             </w:r>
           </w:p>
         </w:tc>
@@ -1629,17 +1414,6 @@
             </w:pPr>
             <w:r>
               <w:t xml:space="preserve">4 (16.0)</w:t>
-            </w:r>
-          </w:p>
-        </w:tc>
-        <w:tc>
-          <w:p>
-            <w:pPr>
-              <w:pStyle w:val="Compact"/>
-              <w:jc w:val="left"/>
-            </w:pPr>
-            <w:r>
-              <w:t xml:space="preserve">9 (36.0)</w:t>
             </w:r>
           </w:p>
         </w:tc>
@@ -1663,51 +1437,40 @@
               <w:jc w:val="left"/>
             </w:pPr>
             <w:r>
-              <w:t xml:space="preserve">537 (43.1)</w:t>
-            </w:r>
-          </w:p>
-        </w:tc>
-        <w:tc>
-          <w:p>
-            <w:pPr>
-              <w:pStyle w:val="Compact"/>
-              <w:jc w:val="left"/>
-            </w:pPr>
-            <w:r>
-              <w:t xml:space="preserve">8 (0.6)</w:t>
-            </w:r>
-          </w:p>
-        </w:tc>
-        <w:tc>
-          <w:p>
-            <w:pPr>
-              <w:pStyle w:val="Compact"/>
-              <w:jc w:val="left"/>
-            </w:pPr>
-            <w:r>
-              <w:t xml:space="preserve">687 (55.1)</w:t>
-            </w:r>
-          </w:p>
-        </w:tc>
-        <w:tc>
-          <w:p>
-            <w:pPr>
-              <w:pStyle w:val="Compact"/>
-              <w:jc w:val="left"/>
-            </w:pPr>
-            <w:r>
-              <w:t xml:space="preserve">15 (1.2)</w:t>
-            </w:r>
-          </w:p>
-        </w:tc>
-        <w:tc>
-          <w:p>
-            <w:pPr>
-              <w:pStyle w:val="Compact"/>
-              <w:jc w:val="left"/>
-            </w:pPr>
-            <w:r>
-              <w:t xml:space="preserve">2 (25.0)</w:t>
+              <w:t xml:space="preserve">710 (56.9%)</w:t>
+            </w:r>
+          </w:p>
+        </w:tc>
+        <w:tc>
+          <w:p>
+            <w:pPr>
+              <w:pStyle w:val="Compact"/>
+              <w:jc w:val="left"/>
+            </w:pPr>
+            <w:r>
+              <w:t xml:space="preserve">8 (1.1%)</w:t>
+            </w:r>
+          </w:p>
+        </w:tc>
+        <w:tc>
+          <w:p>
+            <w:pPr>
+              <w:pStyle w:val="Compact"/>
+              <w:jc w:val="left"/>
+            </w:pPr>
+            <w:r>
+              <w:t xml:space="preserve">687 (96.8%)</w:t>
+            </w:r>
+          </w:p>
+        </w:tc>
+        <w:tc>
+          <w:p>
+            <w:pPr>
+              <w:pStyle w:val="Compact"/>
+              <w:jc w:val="left"/>
+            </w:pPr>
+            <w:r>
+              <w:t xml:space="preserve">15 (2.1%)</w:t>
             </w:r>
           </w:p>
         </w:tc>
@@ -1742,40 +1505,40 @@
               <w:jc w:val="left"/>
             </w:pPr>
             <w:r>
-              <w:t xml:space="preserve">538 (43.1)</w:t>
-            </w:r>
-          </w:p>
-        </w:tc>
-        <w:tc>
-          <w:p>
-            <w:pPr>
-              <w:pStyle w:val="Compact"/>
-              <w:jc w:val="left"/>
-            </w:pPr>
-            <w:r>
-              <w:t xml:space="preserve">6 (0.5)</w:t>
-            </w:r>
-          </w:p>
-        </w:tc>
-        <w:tc>
-          <w:p>
-            <w:pPr>
-              <w:pStyle w:val="Compact"/>
-              <w:jc w:val="left"/>
-            </w:pPr>
-            <w:r>
-              <w:t xml:space="preserve">690 (55.3)</w:t>
-            </w:r>
-          </w:p>
-        </w:tc>
-        <w:tc>
-          <w:p>
-            <w:pPr>
-              <w:pStyle w:val="Compact"/>
-              <w:jc w:val="left"/>
-            </w:pPr>
-            <w:r>
-              <w:t xml:space="preserve">13 (1.0)</w:t>
+              <w:t xml:space="preserve">709 (56.9%)</w:t>
+            </w:r>
+          </w:p>
+        </w:tc>
+        <w:tc>
+          <w:p>
+            <w:pPr>
+              <w:pStyle w:val="Compact"/>
+              <w:jc w:val="left"/>
+            </w:pPr>
+            <w:r>
+              <w:t xml:space="preserve">6 (0.8%)</w:t>
+            </w:r>
+          </w:p>
+        </w:tc>
+        <w:tc>
+          <w:p>
+            <w:pPr>
+              <w:pStyle w:val="Compact"/>
+              <w:jc w:val="left"/>
+            </w:pPr>
+            <w:r>
+              <w:t xml:space="preserve">690 (97.3%)</w:t>
+            </w:r>
+          </w:p>
+        </w:tc>
+        <w:tc>
+          <w:p>
+            <w:pPr>
+              <w:pStyle w:val="Compact"/>
+              <w:jc w:val="left"/>
+            </w:pPr>
+            <w:r>
+              <w:t xml:space="preserve">13 (1.8%)</w:t>
             </w:r>
           </w:p>
         </w:tc>
@@ -1787,17 +1550,6 @@
             </w:pPr>
             <w:r>
               <w:t xml:space="preserve">1 (16.7)</w:t>
-            </w:r>
-          </w:p>
-        </w:tc>
-        <w:tc>
-          <w:p>
-            <w:pPr>
-              <w:pStyle w:val="Compact"/>
-              <w:jc w:val="left"/>
-            </w:pPr>
-            <w:r>
-              <w:t xml:space="preserve">0 (0.0)</w:t>
             </w:r>
           </w:p>
         </w:tc>
@@ -1821,40 +1573,40 @@
               <w:jc w:val="left"/>
             </w:pPr>
             <w:r>
-              <w:t xml:space="preserve">538 (43.1)</w:t>
-            </w:r>
-          </w:p>
-        </w:tc>
-        <w:tc>
-          <w:p>
-            <w:pPr>
-              <w:pStyle w:val="Compact"/>
-              <w:jc w:val="left"/>
-            </w:pPr>
-            <w:r>
-              <w:t xml:space="preserve">13 (1.0)</w:t>
-            </w:r>
-          </w:p>
-        </w:tc>
-        <w:tc>
-          <w:p>
-            <w:pPr>
-              <w:pStyle w:val="Compact"/>
-              <w:jc w:val="left"/>
-            </w:pPr>
-            <w:r>
-              <w:t xml:space="preserve">677 (54.3)</w:t>
-            </w:r>
-          </w:p>
-        </w:tc>
-        <w:tc>
-          <w:p>
-            <w:pPr>
-              <w:pStyle w:val="Compact"/>
-              <w:jc w:val="left"/>
-            </w:pPr>
-            <w:r>
-              <w:t xml:space="preserve">19 (1.5)</w:t>
+              <w:t xml:space="preserve">709 (56.9%)</w:t>
+            </w:r>
+          </w:p>
+        </w:tc>
+        <w:tc>
+          <w:p>
+            <w:pPr>
+              <w:pStyle w:val="Compact"/>
+              <w:jc w:val="left"/>
+            </w:pPr>
+            <w:r>
+              <w:t xml:space="preserve">13 (1.8%)</w:t>
+            </w:r>
+          </w:p>
+        </w:tc>
+        <w:tc>
+          <w:p>
+            <w:pPr>
+              <w:pStyle w:val="Compact"/>
+              <w:jc w:val="left"/>
+            </w:pPr>
+            <w:r>
+              <w:t xml:space="preserve">677 (95.5%)</w:t>
+            </w:r>
+          </w:p>
+        </w:tc>
+        <w:tc>
+          <w:p>
+            <w:pPr>
+              <w:pStyle w:val="Compact"/>
+              <w:jc w:val="left"/>
+            </w:pPr>
+            <w:r>
+              <w:t xml:space="preserve">19 (2.7%)</w:t>
             </w:r>
           </w:p>
         </w:tc>
@@ -1866,17 +1618,6 @@
             </w:pPr>
             <w:r>
               <w:t xml:space="preserve">0 (0.0)</w:t>
-            </w:r>
-          </w:p>
-        </w:tc>
-        <w:tc>
-          <w:p>
-            <w:pPr>
-              <w:pStyle w:val="Compact"/>
-              <w:jc w:val="left"/>
-            </w:pPr>
-            <w:r>
-              <w:t xml:space="preserve">5 (38.5)</w:t>
             </w:r>
           </w:p>
         </w:tc>
@@ -1900,51 +1641,40 @@
               <w:jc w:val="left"/>
             </w:pPr>
             <w:r>
-              <w:t xml:space="preserve">538 (43.1)</w:t>
-            </w:r>
-          </w:p>
-        </w:tc>
-        <w:tc>
-          <w:p>
-            <w:pPr>
-              <w:pStyle w:val="Compact"/>
-              <w:jc w:val="left"/>
-            </w:pPr>
-            <w:r>
-              <w:t xml:space="preserve">12 (1.0)</w:t>
-            </w:r>
-          </w:p>
-        </w:tc>
-        <w:tc>
-          <w:p>
-            <w:pPr>
-              <w:pStyle w:val="Compact"/>
-              <w:jc w:val="left"/>
-            </w:pPr>
-            <w:r>
-              <w:t xml:space="preserve">678 (54.4)</w:t>
-            </w:r>
-          </w:p>
-        </w:tc>
-        <w:tc>
-          <w:p>
-            <w:pPr>
-              <w:pStyle w:val="Compact"/>
-              <w:jc w:val="left"/>
-            </w:pPr>
-            <w:r>
-              <w:t xml:space="preserve">19 (1.5)</w:t>
-            </w:r>
-          </w:p>
-        </w:tc>
-        <w:tc>
-          <w:p>
-            <w:pPr>
-              <w:pStyle w:val="Compact"/>
-              <w:jc w:val="left"/>
-            </w:pPr>
-            <w:r>
-              <w:t xml:space="preserve">3 (25.0)</w:t>
+              <w:t xml:space="preserve">709 (56.9%)</w:t>
+            </w:r>
+          </w:p>
+        </w:tc>
+        <w:tc>
+          <w:p>
+            <w:pPr>
+              <w:pStyle w:val="Compact"/>
+              <w:jc w:val="left"/>
+            </w:pPr>
+            <w:r>
+              <w:t xml:space="preserve">12 (1.7%)</w:t>
+            </w:r>
+          </w:p>
+        </w:tc>
+        <w:tc>
+          <w:p>
+            <w:pPr>
+              <w:pStyle w:val="Compact"/>
+              <w:jc w:val="left"/>
+            </w:pPr>
+            <w:r>
+              <w:t xml:space="preserve">678 (95.6%)</w:t>
+            </w:r>
+          </w:p>
+        </w:tc>
+        <w:tc>
+          <w:p>
+            <w:pPr>
+              <w:pStyle w:val="Compact"/>
+              <w:jc w:val="left"/>
+            </w:pPr>
+            <w:r>
+              <w:t xml:space="preserve">19 (2.7%)</w:t>
             </w:r>
           </w:p>
         </w:tc>
@@ -1979,40 +1709,40 @@
               <w:jc w:val="left"/>
             </w:pPr>
             <w:r>
-              <w:t xml:space="preserve">539 (43.2)</w:t>
-            </w:r>
-          </w:p>
-        </w:tc>
-        <w:tc>
-          <w:p>
-            <w:pPr>
-              <w:pStyle w:val="Compact"/>
-              <w:jc w:val="left"/>
-            </w:pPr>
-            <w:r>
-              <w:t xml:space="preserve">36 (2.9)</w:t>
-            </w:r>
-          </w:p>
-        </w:tc>
-        <w:tc>
-          <w:p>
-            <w:pPr>
-              <w:pStyle w:val="Compact"/>
-              <w:jc w:val="left"/>
-            </w:pPr>
-            <w:r>
-              <w:t xml:space="preserve">660 (52.9)</w:t>
-            </w:r>
-          </w:p>
-        </w:tc>
-        <w:tc>
-          <w:p>
-            <w:pPr>
-              <w:pStyle w:val="Compact"/>
-              <w:jc w:val="left"/>
-            </w:pPr>
-            <w:r>
-              <w:t xml:space="preserve">12 (1.0)</w:t>
+              <w:t xml:space="preserve">708 (56.8%)</w:t>
+            </w:r>
+          </w:p>
+        </w:tc>
+        <w:tc>
+          <w:p>
+            <w:pPr>
+              <w:pStyle w:val="Compact"/>
+              <w:jc w:val="left"/>
+            </w:pPr>
+            <w:r>
+              <w:t xml:space="preserve">36 (5.1%)</w:t>
+            </w:r>
+          </w:p>
+        </w:tc>
+        <w:tc>
+          <w:p>
+            <w:pPr>
+              <w:pStyle w:val="Compact"/>
+              <w:jc w:val="left"/>
+            </w:pPr>
+            <w:r>
+              <w:t xml:space="preserve">660 (93.2%)</w:t>
+            </w:r>
+          </w:p>
+        </w:tc>
+        <w:tc>
+          <w:p>
+            <w:pPr>
+              <w:pStyle w:val="Compact"/>
+              <w:jc w:val="left"/>
+            </w:pPr>
+            <w:r>
+              <w:t xml:space="preserve">12 (1.7%)</w:t>
             </w:r>
           </w:p>
         </w:tc>
@@ -2024,17 +1754,6 @@
             </w:pPr>
             <w:r>
               <w:t xml:space="preserve">8 (22.2)</w:t>
-            </w:r>
-          </w:p>
-        </w:tc>
-        <w:tc>
-          <w:p>
-            <w:pPr>
-              <w:pStyle w:val="Compact"/>
-              <w:jc w:val="left"/>
-            </w:pPr>
-            <w:r>
-              <w:t xml:space="preserve">2 (5.6)</w:t>
             </w:r>
           </w:p>
         </w:tc>
@@ -2058,40 +1777,40 @@
               <w:jc w:val="left"/>
             </w:pPr>
             <w:r>
-              <w:t xml:space="preserve">538 (43.1)</w:t>
-            </w:r>
-          </w:p>
-        </w:tc>
-        <w:tc>
-          <w:p>
-            <w:pPr>
-              <w:pStyle w:val="Compact"/>
-              <w:jc w:val="left"/>
-            </w:pPr>
-            <w:r>
-              <w:t xml:space="preserve">27 (2.2)</w:t>
-            </w:r>
-          </w:p>
-        </w:tc>
-        <w:tc>
-          <w:p>
-            <w:pPr>
-              <w:pStyle w:val="Compact"/>
-              <w:jc w:val="left"/>
-            </w:pPr>
-            <w:r>
-              <w:t xml:space="preserve">670 (53.7)</w:t>
-            </w:r>
-          </w:p>
-        </w:tc>
-        <w:tc>
-          <w:p>
-            <w:pPr>
-              <w:pStyle w:val="Compact"/>
-              <w:jc w:val="left"/>
-            </w:pPr>
-            <w:r>
-              <w:t xml:space="preserve">12 (1.0)</w:t>
+              <w:t xml:space="preserve">709 (56.9%)</w:t>
+            </w:r>
+          </w:p>
+        </w:tc>
+        <w:tc>
+          <w:p>
+            <w:pPr>
+              <w:pStyle w:val="Compact"/>
+              <w:jc w:val="left"/>
+            </w:pPr>
+            <w:r>
+              <w:t xml:space="preserve">27 (3.8%)</w:t>
+            </w:r>
+          </w:p>
+        </w:tc>
+        <w:tc>
+          <w:p>
+            <w:pPr>
+              <w:pStyle w:val="Compact"/>
+              <w:jc w:val="left"/>
+            </w:pPr>
+            <w:r>
+              <w:t xml:space="preserve">670 (94.5%)</w:t>
+            </w:r>
+          </w:p>
+        </w:tc>
+        <w:tc>
+          <w:p>
+            <w:pPr>
+              <w:pStyle w:val="Compact"/>
+              <w:jc w:val="left"/>
+            </w:pPr>
+            <w:r>
+              <w:t xml:space="preserve">12 (1.7%)</w:t>
             </w:r>
           </w:p>
         </w:tc>
@@ -2103,17 +1822,6 @@
             </w:pPr>
             <w:r>
               <w:t xml:space="preserve">9 (33.3)</w:t>
-            </w:r>
-          </w:p>
-        </w:tc>
-        <w:tc>
-          <w:p>
-            <w:pPr>
-              <w:pStyle w:val="Compact"/>
-              <w:jc w:val="left"/>
-            </w:pPr>
-            <w:r>
-              <w:t xml:space="preserve">1 (3.7)</w:t>
             </w:r>
           </w:p>
         </w:tc>
@@ -2137,40 +1845,40 @@
               <w:jc w:val="left"/>
             </w:pPr>
             <w:r>
-              <w:t xml:space="preserve">538 (43.1)</w:t>
-            </w:r>
-          </w:p>
-        </w:tc>
-        <w:tc>
-          <w:p>
-            <w:pPr>
-              <w:pStyle w:val="Compact"/>
-              <w:jc w:val="left"/>
-            </w:pPr>
-            <w:r>
-              <w:t xml:space="preserve">20 (1.6)</w:t>
-            </w:r>
-          </w:p>
-        </w:tc>
-        <w:tc>
-          <w:p>
-            <w:pPr>
-              <w:pStyle w:val="Compact"/>
-              <w:jc w:val="left"/>
-            </w:pPr>
-            <w:r>
-              <w:t xml:space="preserve">640 (51.3)</w:t>
-            </w:r>
-          </w:p>
-        </w:tc>
-        <w:tc>
-          <w:p>
-            <w:pPr>
-              <w:pStyle w:val="Compact"/>
-              <w:jc w:val="left"/>
-            </w:pPr>
-            <w:r>
-              <w:t xml:space="preserve">49 (3.9)</w:t>
+              <w:t xml:space="preserve">709 (56.9%)</w:t>
+            </w:r>
+          </w:p>
+        </w:tc>
+        <w:tc>
+          <w:p>
+            <w:pPr>
+              <w:pStyle w:val="Compact"/>
+              <w:jc w:val="left"/>
+            </w:pPr>
+            <w:r>
+              <w:t xml:space="preserve">20 (2.8%)</w:t>
+            </w:r>
+          </w:p>
+        </w:tc>
+        <w:tc>
+          <w:p>
+            <w:pPr>
+              <w:pStyle w:val="Compact"/>
+              <w:jc w:val="left"/>
+            </w:pPr>
+            <w:r>
+              <w:t xml:space="preserve">640 (90.3%)</w:t>
+            </w:r>
+          </w:p>
+        </w:tc>
+        <w:tc>
+          <w:p>
+            <w:pPr>
+              <w:pStyle w:val="Compact"/>
+              <w:jc w:val="left"/>
+            </w:pPr>
+            <w:r>
+              <w:t xml:space="preserve">49 (6.9%)</w:t>
             </w:r>
           </w:p>
         </w:tc>
@@ -2182,17 +1890,6 @@
             </w:pPr>
             <w:r>
               <w:t xml:space="preserve">6 (30.0)</w:t>
-            </w:r>
-          </w:p>
-        </w:tc>
-        <w:tc>
-          <w:p>
-            <w:pPr>
-              <w:pStyle w:val="Compact"/>
-              <w:jc w:val="left"/>
-            </w:pPr>
-            <w:r>
-              <w:t xml:space="preserve">1 (5.0)</w:t>
             </w:r>
           </w:p>
         </w:tc>
@@ -2216,40 +1913,40 @@
               <w:jc w:val="left"/>
             </w:pPr>
             <w:r>
-              <w:t xml:space="preserve">539 (43.2)</w:t>
-            </w:r>
-          </w:p>
-        </w:tc>
-        <w:tc>
-          <w:p>
-            <w:pPr>
-              <w:pStyle w:val="Compact"/>
-              <w:jc w:val="left"/>
-            </w:pPr>
-            <w:r>
-              <w:t xml:space="preserve">6 (0.5)</w:t>
-            </w:r>
-          </w:p>
-        </w:tc>
-        <w:tc>
-          <w:p>
-            <w:pPr>
-              <w:pStyle w:val="Compact"/>
-              <w:jc w:val="left"/>
-            </w:pPr>
-            <w:r>
-              <w:t xml:space="preserve">656 (52.6)</w:t>
-            </w:r>
-          </w:p>
-        </w:tc>
-        <w:tc>
-          <w:p>
-            <w:pPr>
-              <w:pStyle w:val="Compact"/>
-              <w:jc w:val="left"/>
-            </w:pPr>
-            <w:r>
-              <w:t xml:space="preserve">46 (3.7)</w:t>
+              <w:t xml:space="preserve">708 (56.8%)</w:t>
+            </w:r>
+          </w:p>
+        </w:tc>
+        <w:tc>
+          <w:p>
+            <w:pPr>
+              <w:pStyle w:val="Compact"/>
+              <w:jc w:val="left"/>
+            </w:pPr>
+            <w:r>
+              <w:t xml:space="preserve">6 (0.8%)</w:t>
+            </w:r>
+          </w:p>
+        </w:tc>
+        <w:tc>
+          <w:p>
+            <w:pPr>
+              <w:pStyle w:val="Compact"/>
+              <w:jc w:val="left"/>
+            </w:pPr>
+            <w:r>
+              <w:t xml:space="preserve">656 (92.7%)</w:t>
+            </w:r>
+          </w:p>
+        </w:tc>
+        <w:tc>
+          <w:p>
+            <w:pPr>
+              <w:pStyle w:val="Compact"/>
+              <w:jc w:val="left"/>
+            </w:pPr>
+            <w:r>
+              <w:t xml:space="preserve">46 (6.5%)</w:t>
             </w:r>
           </w:p>
         </w:tc>
@@ -2261,17 +1958,6 @@
             </w:pPr>
             <w:r>
               <w:t xml:space="preserve">4 (66.7)</w:t>
-            </w:r>
-          </w:p>
-        </w:tc>
-        <w:tc>
-          <w:p>
-            <w:pPr>
-              <w:pStyle w:val="Compact"/>
-              <w:jc w:val="left"/>
-            </w:pPr>
-            <w:r>
-              <w:t xml:space="preserve">0 (0.0)</w:t>
             </w:r>
           </w:p>
         </w:tc>
@@ -2295,40 +1981,40 @@
               <w:jc w:val="left"/>
             </w:pPr>
             <w:r>
-              <w:t xml:space="preserve">544 (43.6)</w:t>
-            </w:r>
-          </w:p>
-        </w:tc>
-        <w:tc>
-          <w:p>
-            <w:pPr>
-              <w:pStyle w:val="Compact"/>
-              <w:jc w:val="left"/>
-            </w:pPr>
-            <w:r>
-              <w:t xml:space="preserve">61 (4.9)</w:t>
-            </w:r>
-          </w:p>
-        </w:tc>
-        <w:tc>
-          <w:p>
-            <w:pPr>
-              <w:pStyle w:val="Compact"/>
-              <w:jc w:val="left"/>
-            </w:pPr>
-            <w:r>
-              <w:t xml:space="preserve">587 (47.1)</w:t>
-            </w:r>
-          </w:p>
-        </w:tc>
-        <w:tc>
-          <w:p>
-            <w:pPr>
-              <w:pStyle w:val="Compact"/>
-              <w:jc w:val="left"/>
-            </w:pPr>
-            <w:r>
-              <w:t xml:space="preserve">55 (4.4)</w:t>
+              <w:t xml:space="preserve">703 (56.4%)</w:t>
+            </w:r>
+          </w:p>
+        </w:tc>
+        <w:tc>
+          <w:p>
+            <w:pPr>
+              <w:pStyle w:val="Compact"/>
+              <w:jc w:val="left"/>
+            </w:pPr>
+            <w:r>
+              <w:t xml:space="preserve">61 (8.7%)</w:t>
+            </w:r>
+          </w:p>
+        </w:tc>
+        <w:tc>
+          <w:p>
+            <w:pPr>
+              <w:pStyle w:val="Compact"/>
+              <w:jc w:val="left"/>
+            </w:pPr>
+            <w:r>
+              <w:t xml:space="preserve">587 (83.5%)</w:t>
+            </w:r>
+          </w:p>
+        </w:tc>
+        <w:tc>
+          <w:p>
+            <w:pPr>
+              <w:pStyle w:val="Compact"/>
+              <w:jc w:val="left"/>
+            </w:pPr>
+            <w:r>
+              <w:t xml:space="preserve">55 (7.8%)</w:t>
             </w:r>
           </w:p>
         </w:tc>
@@ -2340,17 +2026,6 @@
             </w:pPr>
             <w:r>
               <w:t xml:space="preserve">9 (14.8)</w:t>
-            </w:r>
-          </w:p>
-        </w:tc>
-        <w:tc>
-          <w:p>
-            <w:pPr>
-              <w:pStyle w:val="Compact"/>
-              <w:jc w:val="left"/>
-            </w:pPr>
-            <w:r>
-              <w:t xml:space="preserve">23 (37.7)</w:t>
             </w:r>
           </w:p>
         </w:tc>
@@ -2896,7 +2571,7 @@
     </w:lvl>
   </w:abstractNum>
   <w:abstractNum w:abstractNumId="990">
-    <w:nsid w:val="f9244a57"/>
+    <w:nsid w:val="21d69100"/>
     <w:multiLevelType w:val="multilevel"/>
     <w:lvl w:ilvl="0">
       <w:numFmt w:val="bullet"/>

</xml_diff>

<commit_message>
Prepared data for upload to NACJD
* Resolves issue #27

* Eliminated all unused and unnecessary variables that weren't used in the analysis in data_medstar_aps_merged_03_preprocess_for_analysis.Rmd

* Created final analysis data in .sav format in data_medstar_aps_merged_03_preprocess_for_analysis.Rmd

* In the process of pushing the new data through table_item_response_patterns.Rmd, we discovered that the "yes, only yes" column in Table 1 was incorrect. We updated it.
</commit_message>
<xml_diff>
--- a/markdown/table_item_response_patterns.docx
+++ b/markdown/table_item_response_patterns.docx
@@ -325,7 +325,7 @@
               <w:jc w:val="left"/>
             </w:pPr>
             <w:r>
-              <w:t xml:space="preserve">10 (12.3)</w:t>
+              <w:t xml:space="preserve">37 (45.7%)</w:t>
             </w:r>
           </w:p>
         </w:tc>
@@ -393,7 +393,7 @@
               <w:jc w:val="left"/>
             </w:pPr>
             <w:r>
-              <w:t xml:space="preserve">3 (50.0)</w:t>
+              <w:t xml:space="preserve">3 (50.0%)</w:t>
             </w:r>
           </w:p>
         </w:tc>
@@ -461,7 +461,7 @@
               <w:jc w:val="left"/>
             </w:pPr>
             <w:r>
-              <w:t xml:space="preserve">11 (26.2)</w:t>
+              <w:t xml:space="preserve">8 (19.0%)</w:t>
             </w:r>
           </w:p>
         </w:tc>
@@ -529,7 +529,7 @@
               <w:jc w:val="left"/>
             </w:pPr>
             <w:r>
-              <w:t xml:space="preserve">9 (21.4)</w:t>
+              <w:t xml:space="preserve">5 (11.9%)</w:t>
             </w:r>
           </w:p>
         </w:tc>
@@ -597,7 +597,7 @@
               <w:jc w:val="left"/>
             </w:pPr>
             <w:r>
-              <w:t xml:space="preserve">1 (11.1)</w:t>
+              <w:t xml:space="preserve">3 (33.3%)</w:t>
             </w:r>
           </w:p>
         </w:tc>
@@ -665,7 +665,7 @@
               <w:jc w:val="left"/>
             </w:pPr>
             <w:r>
-              <w:t xml:space="preserve">5 (22.7)</w:t>
+              <w:t xml:space="preserve">2 (9.1%)</w:t>
             </w:r>
           </w:p>
         </w:tc>
@@ -733,7 +733,7 @@
               <w:jc w:val="left"/>
             </w:pPr>
             <w:r>
-              <w:t xml:space="preserve">2 (18.2)</w:t>
+              <w:t xml:space="preserve">2 (18.2%)</w:t>
             </w:r>
           </w:p>
         </w:tc>
@@ -801,7 +801,7 @@
               <w:jc w:val="left"/>
             </w:pPr>
             <w:r>
-              <w:t xml:space="preserve">3 (15.8)</w:t>
+              <w:t xml:space="preserve">4 (21.1%)</w:t>
             </w:r>
           </w:p>
         </w:tc>
@@ -869,7 +869,7 @@
               <w:jc w:val="left"/>
             </w:pPr>
             <w:r>
-              <w:t xml:space="preserve">2 (18.2)</w:t>
+              <w:t xml:space="preserve">0 (0.0%)</w:t>
             </w:r>
           </w:p>
         </w:tc>
@@ -937,7 +937,7 @@
               <w:jc w:val="left"/>
             </w:pPr>
             <w:r>
-              <w:t xml:space="preserve">2 (20.0)</w:t>
+              <w:t xml:space="preserve">1 (10.0%)</w:t>
             </w:r>
           </w:p>
         </w:tc>
@@ -1005,7 +1005,7 @@
               <w:jc w:val="left"/>
             </w:pPr>
             <w:r>
-              <w:t xml:space="preserve">0 (0.0)</w:t>
+              <w:t xml:space="preserve">0 (0.0%)</w:t>
             </w:r>
           </w:p>
         </w:tc>
@@ -1073,7 +1073,7 @@
               <w:jc w:val="left"/>
             </w:pPr>
             <w:r>
-              <w:t xml:space="preserve">0 (0.0)</w:t>
+              <w:t xml:space="preserve">1 (25.0%)</w:t>
             </w:r>
           </w:p>
         </w:tc>
@@ -1141,7 +1141,7 @@
               <w:jc w:val="left"/>
             </w:pPr>
             <w:r>
-              <w:t xml:space="preserve">0 (0.0)</w:t>
+              <w:t xml:space="preserve">0 (0.0%)</w:t>
             </w:r>
           </w:p>
         </w:tc>
@@ -1209,7 +1209,7 @@
               <w:jc w:val="left"/>
             </w:pPr>
             <w:r>
-              <w:t xml:space="preserve">0 (0.0)</w:t>
+              <w:t xml:space="preserve">0 (0.0%)</w:t>
             </w:r>
           </w:p>
         </w:tc>
@@ -1277,7 +1277,7 @@
               <w:jc w:val="left"/>
             </w:pPr>
             <w:r>
-              <w:t xml:space="preserve">1 (20.0)</w:t>
+              <w:t xml:space="preserve">0 (0.0%)</w:t>
             </w:r>
           </w:p>
         </w:tc>
@@ -1345,7 +1345,7 @@
               <w:jc w:val="left"/>
             </w:pPr>
             <w:r>
-              <w:t xml:space="preserve">0 (0.0)</w:t>
+              <w:t xml:space="preserve">2 (100.0%)</w:t>
             </w:r>
           </w:p>
         </w:tc>
@@ -1413,7 +1413,7 @@
               <w:jc w:val="left"/>
             </w:pPr>
             <w:r>
-              <w:t xml:space="preserve">4 (16.0)</w:t>
+              <w:t xml:space="preserve">9 (36.0%)</w:t>
             </w:r>
           </w:p>
         </w:tc>
@@ -1481,7 +1481,7 @@
               <w:jc w:val="left"/>
             </w:pPr>
             <w:r>
-              <w:t xml:space="preserve">2 (25.0)</w:t>
+              <w:t xml:space="preserve">2 (25.0%)</w:t>
             </w:r>
           </w:p>
         </w:tc>
@@ -1549,7 +1549,7 @@
               <w:jc w:val="left"/>
             </w:pPr>
             <w:r>
-              <w:t xml:space="preserve">1 (16.7)</w:t>
+              <w:t xml:space="preserve">0 (0.0%)</w:t>
             </w:r>
           </w:p>
         </w:tc>
@@ -1617,7 +1617,7 @@
               <w:jc w:val="left"/>
             </w:pPr>
             <w:r>
-              <w:t xml:space="preserve">0 (0.0)</w:t>
+              <w:t xml:space="preserve">5 (38.5%)</w:t>
             </w:r>
           </w:p>
         </w:tc>
@@ -1685,7 +1685,7 @@
               <w:jc w:val="left"/>
             </w:pPr>
             <w:r>
-              <w:t xml:space="preserve">3 (25.0)</w:t>
+              <w:t xml:space="preserve">3 (25.0%)</w:t>
             </w:r>
           </w:p>
         </w:tc>
@@ -1753,7 +1753,7 @@
               <w:jc w:val="left"/>
             </w:pPr>
             <w:r>
-              <w:t xml:space="preserve">8 (22.2)</w:t>
+              <w:t xml:space="preserve">2 (5.6%)</w:t>
             </w:r>
           </w:p>
         </w:tc>
@@ -1821,7 +1821,7 @@
               <w:jc w:val="left"/>
             </w:pPr>
             <w:r>
-              <w:t xml:space="preserve">9 (33.3)</w:t>
+              <w:t xml:space="preserve">1 (3.7%)</w:t>
             </w:r>
           </w:p>
         </w:tc>
@@ -1889,7 +1889,7 @@
               <w:jc w:val="left"/>
             </w:pPr>
             <w:r>
-              <w:t xml:space="preserve">6 (30.0)</w:t>
+              <w:t xml:space="preserve">1 (5.0%)</w:t>
             </w:r>
           </w:p>
         </w:tc>
@@ -1957,7 +1957,7 @@
               <w:jc w:val="left"/>
             </w:pPr>
             <w:r>
-              <w:t xml:space="preserve">4 (66.7)</w:t>
+              <w:t xml:space="preserve">0 (0.0%)</w:t>
             </w:r>
           </w:p>
         </w:tc>
@@ -2025,7 +2025,7 @@
               <w:jc w:val="left"/>
             </w:pPr>
             <w:r>
-              <w:t xml:space="preserve">9 (14.8)</w:t>
+              <w:t xml:space="preserve">23 (37.7%)</w:t>
             </w:r>
           </w:p>
         </w:tc>
@@ -2571,7 +2571,7 @@
     </w:lvl>
   </w:abstractNum>
   <w:abstractNum w:abstractNumId="990">
-    <w:nsid w:val="b82a3168"/>
+    <w:nsid w:val="b00efaf0"/>
     <w:multiLevelType w:val="multilevel"/>
     <w:lvl w:ilvl="0">
       <w:numFmt w:val="bullet"/>

</xml_diff>